<commit_message>
AD crosscheck + datamodel
</commit_message>
<xml_diff>
--- a/Analysis/OC/FS-UC#-navn-OC-template.docx
+++ b/Analysis/OC/FS-UC#-navn-OC-template.docx
@@ -4,6 +4,755 @@
   <w:body>
     <w:p>
       <w:pPr>
+        <w:rPr>
+          <w:rFonts w:asciiTheme="minorHAnsi" w:hAnsiTheme="minorHAnsi"/>
+          <w:b/>
+          <w:lang w:val="da-DK"/>
+        </w:rPr>
+      </w:pPr>
+      <w:r>
+        <w:rPr>
+          <w:rFonts w:asciiTheme="minorHAnsi" w:hAnsiTheme="minorHAnsi"/>
+          <w:b/>
+          <w:lang w:val="da-DK"/>
+        </w:rPr>
+        <w:t>Revision Historik</w:t>
+      </w:r>
+    </w:p>
+    <w:tbl>
+      <w:tblPr>
+        <w:tblStyle w:val="TableGrid"/>
+        <w:tblpPr w:leftFromText="180" w:rightFromText="180" w:tblpY="624"/>
+        <w:tblW w:w="0" w:type="auto"/>
+        <w:tblLook w:val="04A0" w:firstRow="1" w:lastRow="0" w:firstColumn="1" w:lastColumn="0" w:noHBand="0" w:noVBand="1"/>
+      </w:tblPr>
+      <w:tblGrid>
+        <w:gridCol w:w="2254"/>
+        <w:gridCol w:w="2254"/>
+        <w:gridCol w:w="2575"/>
+        <w:gridCol w:w="1933"/>
+      </w:tblGrid>
+      <w:tr>
+        <w:tc>
+          <w:tcPr>
+            <w:tcW w:w="2254" w:type="dxa"/>
+          </w:tcPr>
+          <w:p>
+            <w:pPr>
+              <w:rPr>
+                <w:rFonts w:asciiTheme="minorHAnsi" w:hAnsiTheme="minorHAnsi"/>
+                <w:sz w:val="22"/>
+                <w:szCs w:val="22"/>
+                <w:lang w:val="da-DK"/>
+              </w:rPr>
+            </w:pPr>
+            <w:r>
+              <w:rPr>
+                <w:rFonts w:asciiTheme="minorHAnsi" w:hAnsiTheme="minorHAnsi"/>
+                <w:sz w:val="22"/>
+                <w:szCs w:val="22"/>
+                <w:lang w:val="da-DK"/>
+              </w:rPr>
+              <w:t>Version</w:t>
+            </w:r>
+          </w:p>
+        </w:tc>
+        <w:tc>
+          <w:tcPr>
+            <w:tcW w:w="2254" w:type="dxa"/>
+          </w:tcPr>
+          <w:p>
+            <w:pPr>
+              <w:rPr>
+                <w:rFonts w:asciiTheme="minorHAnsi" w:hAnsiTheme="minorHAnsi"/>
+                <w:sz w:val="22"/>
+                <w:szCs w:val="22"/>
+                <w:lang w:val="da-DK"/>
+              </w:rPr>
+            </w:pPr>
+            <w:r>
+              <w:rPr>
+                <w:rFonts w:asciiTheme="minorHAnsi" w:hAnsiTheme="minorHAnsi"/>
+                <w:sz w:val="22"/>
+                <w:szCs w:val="22"/>
+                <w:lang w:val="da-DK"/>
+              </w:rPr>
+              <w:t>Date</w:t>
+            </w:r>
+          </w:p>
+        </w:tc>
+        <w:tc>
+          <w:tcPr>
+            <w:tcW w:w="2575" w:type="dxa"/>
+          </w:tcPr>
+          <w:p>
+            <w:pPr>
+              <w:rPr>
+                <w:rFonts w:asciiTheme="minorHAnsi" w:hAnsiTheme="minorHAnsi"/>
+                <w:sz w:val="22"/>
+                <w:szCs w:val="22"/>
+                <w:lang w:val="da-DK"/>
+              </w:rPr>
+            </w:pPr>
+            <w:proofErr w:type="spellStart"/>
+            <w:r>
+              <w:rPr>
+                <w:rFonts w:asciiTheme="minorHAnsi" w:hAnsiTheme="minorHAnsi"/>
+                <w:sz w:val="22"/>
+                <w:szCs w:val="22"/>
+                <w:lang w:val="da-DK"/>
+              </w:rPr>
+              <w:t>Description</w:t>
+            </w:r>
+            <w:proofErr w:type="spellEnd"/>
+          </w:p>
+        </w:tc>
+        <w:tc>
+          <w:tcPr>
+            <w:tcW w:w="1933" w:type="dxa"/>
+          </w:tcPr>
+          <w:p>
+            <w:pPr>
+              <w:rPr>
+                <w:rFonts w:asciiTheme="minorHAnsi" w:hAnsiTheme="minorHAnsi"/>
+                <w:sz w:val="22"/>
+                <w:szCs w:val="22"/>
+                <w:lang w:val="da-DK"/>
+              </w:rPr>
+            </w:pPr>
+            <w:r>
+              <w:rPr>
+                <w:rFonts w:asciiTheme="minorHAnsi" w:hAnsiTheme="minorHAnsi"/>
+                <w:sz w:val="22"/>
+                <w:szCs w:val="22"/>
+                <w:lang w:val="da-DK"/>
+              </w:rPr>
+              <w:t>Author</w:t>
+            </w:r>
+          </w:p>
+        </w:tc>
+      </w:tr>
+      <w:tr>
+        <w:tc>
+          <w:tcPr>
+            <w:tcW w:w="2254" w:type="dxa"/>
+          </w:tcPr>
+          <w:p>
+            <w:pPr>
+              <w:rPr>
+                <w:rFonts w:asciiTheme="minorHAnsi" w:hAnsiTheme="minorHAnsi"/>
+                <w:sz w:val="22"/>
+                <w:szCs w:val="22"/>
+                <w:lang w:val="da-DK"/>
+              </w:rPr>
+            </w:pPr>
+            <w:proofErr w:type="spellStart"/>
+            <w:r>
+              <w:rPr>
+                <w:rFonts w:asciiTheme="minorHAnsi" w:hAnsiTheme="minorHAnsi"/>
+                <w:sz w:val="22"/>
+                <w:szCs w:val="22"/>
+                <w:lang w:val="da-DK"/>
+              </w:rPr>
+              <w:t>elaboration</w:t>
+            </w:r>
+            <w:proofErr w:type="spellEnd"/>
+            <w:r>
+              <w:rPr>
+                <w:rFonts w:asciiTheme="minorHAnsi" w:hAnsiTheme="minorHAnsi"/>
+                <w:sz w:val="22"/>
+                <w:szCs w:val="22"/>
+                <w:lang w:val="da-DK"/>
+              </w:rPr>
+              <w:t xml:space="preserve"> </w:t>
+            </w:r>
+            <w:proofErr w:type="spellStart"/>
+            <w:r>
+              <w:rPr>
+                <w:rFonts w:asciiTheme="minorHAnsi" w:hAnsiTheme="minorHAnsi"/>
+                <w:sz w:val="22"/>
+                <w:szCs w:val="22"/>
+                <w:lang w:val="da-DK"/>
+              </w:rPr>
+              <w:t>iteration</w:t>
+            </w:r>
+            <w:proofErr w:type="spellEnd"/>
+            <w:r>
+              <w:rPr>
+                <w:rFonts w:asciiTheme="minorHAnsi" w:hAnsiTheme="minorHAnsi"/>
+                <w:sz w:val="22"/>
+                <w:szCs w:val="22"/>
+                <w:lang w:val="da-DK"/>
+              </w:rPr>
+              <w:t xml:space="preserve"> 2 </w:t>
+            </w:r>
+            <w:proofErr w:type="spellStart"/>
+            <w:r>
+              <w:rPr>
+                <w:rFonts w:asciiTheme="minorHAnsi" w:hAnsiTheme="minorHAnsi"/>
+                <w:sz w:val="22"/>
+                <w:szCs w:val="22"/>
+                <w:lang w:val="da-DK"/>
+              </w:rPr>
+              <w:t>draft</w:t>
+            </w:r>
+            <w:proofErr w:type="spellEnd"/>
+            <w:r>
+              <w:rPr>
+                <w:rFonts w:asciiTheme="minorHAnsi" w:hAnsiTheme="minorHAnsi"/>
+                <w:sz w:val="22"/>
+                <w:szCs w:val="22"/>
+                <w:lang w:val="da-DK"/>
+              </w:rPr>
+              <w:t xml:space="preserve"> 1</w:t>
+            </w:r>
+          </w:p>
+        </w:tc>
+        <w:tc>
+          <w:tcPr>
+            <w:tcW w:w="2254" w:type="dxa"/>
+          </w:tcPr>
+          <w:p>
+            <w:pPr>
+              <w:rPr>
+                <w:rFonts w:asciiTheme="minorHAnsi" w:hAnsiTheme="minorHAnsi"/>
+                <w:sz w:val="22"/>
+                <w:szCs w:val="22"/>
+                <w:lang w:val="da-DK"/>
+              </w:rPr>
+            </w:pPr>
+          </w:p>
+        </w:tc>
+        <w:tc>
+          <w:tcPr>
+            <w:tcW w:w="2575" w:type="dxa"/>
+          </w:tcPr>
+          <w:p>
+            <w:pPr>
+              <w:rPr>
+                <w:rFonts w:asciiTheme="minorHAnsi" w:hAnsiTheme="minorHAnsi"/>
+                <w:sz w:val="22"/>
+                <w:szCs w:val="22"/>
+                <w:lang w:val="da-DK"/>
+              </w:rPr>
+            </w:pPr>
+          </w:p>
+        </w:tc>
+        <w:tc>
+          <w:tcPr>
+            <w:tcW w:w="1933" w:type="dxa"/>
+          </w:tcPr>
+          <w:p>
+            <w:pPr>
+              <w:rPr>
+                <w:rFonts w:asciiTheme="minorHAnsi" w:hAnsiTheme="minorHAnsi"/>
+                <w:sz w:val="22"/>
+                <w:szCs w:val="22"/>
+                <w:lang w:val="en-US"/>
+              </w:rPr>
+            </w:pPr>
+          </w:p>
+        </w:tc>
+      </w:tr>
+      <w:tr>
+        <w:tc>
+          <w:tcPr>
+            <w:tcW w:w="2254" w:type="dxa"/>
+          </w:tcPr>
+          <w:p>
+            <w:pPr>
+              <w:rPr>
+                <w:rFonts w:asciiTheme="minorHAnsi" w:hAnsiTheme="minorHAnsi"/>
+                <w:sz w:val="22"/>
+                <w:szCs w:val="22"/>
+                <w:lang w:val="da-DK"/>
+              </w:rPr>
+            </w:pPr>
+          </w:p>
+        </w:tc>
+        <w:tc>
+          <w:tcPr>
+            <w:tcW w:w="2254" w:type="dxa"/>
+          </w:tcPr>
+          <w:p>
+            <w:pPr>
+              <w:rPr>
+                <w:rFonts w:asciiTheme="minorHAnsi" w:hAnsiTheme="minorHAnsi"/>
+                <w:sz w:val="22"/>
+                <w:szCs w:val="22"/>
+                <w:lang w:val="da-DK"/>
+              </w:rPr>
+            </w:pPr>
+          </w:p>
+        </w:tc>
+        <w:tc>
+          <w:tcPr>
+            <w:tcW w:w="2575" w:type="dxa"/>
+          </w:tcPr>
+          <w:p>
+            <w:pPr>
+              <w:rPr>
+                <w:rFonts w:asciiTheme="minorHAnsi" w:hAnsiTheme="minorHAnsi"/>
+                <w:sz w:val="22"/>
+                <w:szCs w:val="22"/>
+                <w:lang w:val="da-DK"/>
+              </w:rPr>
+            </w:pPr>
+          </w:p>
+        </w:tc>
+        <w:tc>
+          <w:tcPr>
+            <w:tcW w:w="1933" w:type="dxa"/>
+          </w:tcPr>
+          <w:p>
+            <w:pPr>
+              <w:rPr>
+                <w:rFonts w:asciiTheme="minorHAnsi" w:hAnsiTheme="minorHAnsi"/>
+                <w:sz w:val="22"/>
+                <w:szCs w:val="22"/>
+                <w:lang w:val="en-US"/>
+              </w:rPr>
+            </w:pPr>
+          </w:p>
+        </w:tc>
+      </w:tr>
+      <w:tr>
+        <w:tc>
+          <w:tcPr>
+            <w:tcW w:w="2254" w:type="dxa"/>
+          </w:tcPr>
+          <w:p>
+            <w:pPr>
+              <w:rPr>
+                <w:rFonts w:asciiTheme="minorHAnsi" w:hAnsiTheme="minorHAnsi"/>
+                <w:sz w:val="22"/>
+                <w:szCs w:val="22"/>
+                <w:lang w:val="da-DK"/>
+              </w:rPr>
+            </w:pPr>
+          </w:p>
+        </w:tc>
+        <w:tc>
+          <w:tcPr>
+            <w:tcW w:w="2254" w:type="dxa"/>
+          </w:tcPr>
+          <w:p>
+            <w:pPr>
+              <w:rPr>
+                <w:rFonts w:asciiTheme="minorHAnsi" w:hAnsiTheme="minorHAnsi"/>
+                <w:sz w:val="22"/>
+                <w:szCs w:val="22"/>
+                <w:lang w:val="da-DK"/>
+              </w:rPr>
+            </w:pPr>
+          </w:p>
+        </w:tc>
+        <w:tc>
+          <w:tcPr>
+            <w:tcW w:w="2575" w:type="dxa"/>
+          </w:tcPr>
+          <w:p>
+            <w:pPr>
+              <w:rPr>
+                <w:rFonts w:asciiTheme="minorHAnsi" w:hAnsiTheme="minorHAnsi"/>
+                <w:sz w:val="22"/>
+                <w:szCs w:val="22"/>
+                <w:lang w:val="da-DK"/>
+              </w:rPr>
+            </w:pPr>
+          </w:p>
+        </w:tc>
+        <w:tc>
+          <w:tcPr>
+            <w:tcW w:w="1933" w:type="dxa"/>
+          </w:tcPr>
+          <w:p>
+            <w:pPr>
+              <w:rPr>
+                <w:rFonts w:asciiTheme="minorHAnsi" w:hAnsiTheme="minorHAnsi"/>
+                <w:sz w:val="22"/>
+                <w:szCs w:val="22"/>
+                <w:lang w:val="da-DK"/>
+              </w:rPr>
+            </w:pPr>
+          </w:p>
+        </w:tc>
+      </w:tr>
+      <w:tr>
+        <w:tc>
+          <w:tcPr>
+            <w:tcW w:w="2254" w:type="dxa"/>
+          </w:tcPr>
+          <w:p>
+            <w:pPr>
+              <w:rPr>
+                <w:rFonts w:asciiTheme="minorHAnsi" w:hAnsiTheme="minorHAnsi"/>
+                <w:sz w:val="22"/>
+                <w:szCs w:val="22"/>
+                <w:lang w:val="da-DK"/>
+              </w:rPr>
+            </w:pPr>
+          </w:p>
+        </w:tc>
+        <w:tc>
+          <w:tcPr>
+            <w:tcW w:w="2254" w:type="dxa"/>
+          </w:tcPr>
+          <w:p>
+            <w:pPr>
+              <w:rPr>
+                <w:rFonts w:asciiTheme="minorHAnsi" w:hAnsiTheme="minorHAnsi"/>
+                <w:sz w:val="22"/>
+                <w:szCs w:val="22"/>
+                <w:lang w:val="da-DK"/>
+              </w:rPr>
+            </w:pPr>
+          </w:p>
+        </w:tc>
+        <w:tc>
+          <w:tcPr>
+            <w:tcW w:w="2575" w:type="dxa"/>
+          </w:tcPr>
+          <w:p>
+            <w:pPr>
+              <w:rPr>
+                <w:rFonts w:asciiTheme="minorHAnsi" w:hAnsiTheme="minorHAnsi"/>
+                <w:sz w:val="22"/>
+                <w:szCs w:val="22"/>
+                <w:lang w:val="da-DK"/>
+              </w:rPr>
+            </w:pPr>
+          </w:p>
+        </w:tc>
+        <w:tc>
+          <w:tcPr>
+            <w:tcW w:w="1933" w:type="dxa"/>
+          </w:tcPr>
+          <w:p>
+            <w:pPr>
+              <w:rPr>
+                <w:rFonts w:asciiTheme="minorHAnsi" w:hAnsiTheme="minorHAnsi"/>
+                <w:sz w:val="22"/>
+                <w:szCs w:val="22"/>
+                <w:lang w:val="da-DK"/>
+              </w:rPr>
+            </w:pPr>
+          </w:p>
+        </w:tc>
+      </w:tr>
+      <w:tr>
+        <w:tc>
+          <w:tcPr>
+            <w:tcW w:w="2254" w:type="dxa"/>
+          </w:tcPr>
+          <w:p>
+            <w:pPr>
+              <w:rPr>
+                <w:rFonts w:asciiTheme="minorHAnsi" w:hAnsiTheme="minorHAnsi"/>
+                <w:sz w:val="22"/>
+                <w:szCs w:val="22"/>
+                <w:lang w:val="da-DK"/>
+              </w:rPr>
+            </w:pPr>
+          </w:p>
+        </w:tc>
+        <w:tc>
+          <w:tcPr>
+            <w:tcW w:w="2254" w:type="dxa"/>
+          </w:tcPr>
+          <w:p>
+            <w:pPr>
+              <w:rPr>
+                <w:rFonts w:asciiTheme="minorHAnsi" w:hAnsiTheme="minorHAnsi"/>
+                <w:sz w:val="22"/>
+                <w:szCs w:val="22"/>
+                <w:lang w:val="da-DK"/>
+              </w:rPr>
+            </w:pPr>
+          </w:p>
+        </w:tc>
+        <w:tc>
+          <w:tcPr>
+            <w:tcW w:w="2575" w:type="dxa"/>
+          </w:tcPr>
+          <w:p>
+            <w:pPr>
+              <w:rPr>
+                <w:rFonts w:asciiTheme="minorHAnsi" w:hAnsiTheme="minorHAnsi"/>
+                <w:sz w:val="22"/>
+                <w:szCs w:val="22"/>
+                <w:lang w:val="da-DK"/>
+              </w:rPr>
+            </w:pPr>
+          </w:p>
+        </w:tc>
+        <w:tc>
+          <w:tcPr>
+            <w:tcW w:w="1933" w:type="dxa"/>
+          </w:tcPr>
+          <w:p>
+            <w:pPr>
+              <w:rPr>
+                <w:rFonts w:asciiTheme="minorHAnsi" w:hAnsiTheme="minorHAnsi"/>
+                <w:sz w:val="22"/>
+                <w:szCs w:val="22"/>
+                <w:lang w:val="da-DK"/>
+              </w:rPr>
+            </w:pPr>
+          </w:p>
+        </w:tc>
+      </w:tr>
+      <w:tr>
+        <w:tc>
+          <w:tcPr>
+            <w:tcW w:w="2254" w:type="dxa"/>
+          </w:tcPr>
+          <w:p>
+            <w:pPr>
+              <w:rPr>
+                <w:rFonts w:asciiTheme="minorHAnsi" w:hAnsiTheme="minorHAnsi"/>
+                <w:sz w:val="22"/>
+                <w:szCs w:val="22"/>
+                <w:lang w:val="da-DK"/>
+              </w:rPr>
+            </w:pPr>
+          </w:p>
+        </w:tc>
+        <w:tc>
+          <w:tcPr>
+            <w:tcW w:w="2254" w:type="dxa"/>
+          </w:tcPr>
+          <w:p>
+            <w:pPr>
+              <w:rPr>
+                <w:rFonts w:asciiTheme="minorHAnsi" w:hAnsiTheme="minorHAnsi"/>
+                <w:sz w:val="22"/>
+                <w:szCs w:val="22"/>
+                <w:lang w:val="da-DK"/>
+              </w:rPr>
+            </w:pPr>
+          </w:p>
+        </w:tc>
+        <w:tc>
+          <w:tcPr>
+            <w:tcW w:w="2575" w:type="dxa"/>
+          </w:tcPr>
+          <w:p>
+            <w:pPr>
+              <w:rPr>
+                <w:rFonts w:asciiTheme="minorHAnsi" w:hAnsiTheme="minorHAnsi"/>
+                <w:sz w:val="22"/>
+                <w:szCs w:val="22"/>
+                <w:lang w:val="da-DK"/>
+              </w:rPr>
+            </w:pPr>
+          </w:p>
+        </w:tc>
+        <w:tc>
+          <w:tcPr>
+            <w:tcW w:w="1933" w:type="dxa"/>
+          </w:tcPr>
+          <w:p>
+            <w:pPr>
+              <w:rPr>
+                <w:rFonts w:asciiTheme="minorHAnsi" w:hAnsiTheme="minorHAnsi"/>
+                <w:sz w:val="22"/>
+                <w:szCs w:val="22"/>
+                <w:lang w:val="da-DK"/>
+              </w:rPr>
+            </w:pPr>
+          </w:p>
+        </w:tc>
+      </w:tr>
+      <w:tr>
+        <w:tc>
+          <w:tcPr>
+            <w:tcW w:w="2254" w:type="dxa"/>
+          </w:tcPr>
+          <w:p>
+            <w:pPr>
+              <w:rPr>
+                <w:rFonts w:asciiTheme="minorHAnsi" w:hAnsiTheme="minorHAnsi"/>
+                <w:sz w:val="22"/>
+                <w:szCs w:val="22"/>
+                <w:lang w:val="da-DK"/>
+              </w:rPr>
+            </w:pPr>
+          </w:p>
+        </w:tc>
+        <w:tc>
+          <w:tcPr>
+            <w:tcW w:w="2254" w:type="dxa"/>
+          </w:tcPr>
+          <w:p>
+            <w:pPr>
+              <w:rPr>
+                <w:rFonts w:asciiTheme="minorHAnsi" w:hAnsiTheme="minorHAnsi"/>
+                <w:sz w:val="22"/>
+                <w:szCs w:val="22"/>
+                <w:lang w:val="da-DK"/>
+              </w:rPr>
+            </w:pPr>
+          </w:p>
+        </w:tc>
+        <w:tc>
+          <w:tcPr>
+            <w:tcW w:w="2575" w:type="dxa"/>
+          </w:tcPr>
+          <w:p>
+            <w:pPr>
+              <w:rPr>
+                <w:rFonts w:asciiTheme="minorHAnsi" w:hAnsiTheme="minorHAnsi"/>
+                <w:sz w:val="22"/>
+                <w:szCs w:val="20"/>
+                <w:lang w:val="da-DK"/>
+              </w:rPr>
+            </w:pPr>
+          </w:p>
+        </w:tc>
+        <w:tc>
+          <w:tcPr>
+            <w:tcW w:w="1933" w:type="dxa"/>
+          </w:tcPr>
+          <w:p>
+            <w:pPr>
+              <w:rPr>
+                <w:rFonts w:asciiTheme="minorHAnsi" w:hAnsiTheme="minorHAnsi"/>
+                <w:sz w:val="22"/>
+                <w:szCs w:val="22"/>
+                <w:lang w:val="da-DK"/>
+              </w:rPr>
+            </w:pPr>
+          </w:p>
+        </w:tc>
+      </w:tr>
+      <w:tr>
+        <w:tc>
+          <w:tcPr>
+            <w:tcW w:w="2254" w:type="dxa"/>
+          </w:tcPr>
+          <w:p>
+            <w:pPr>
+              <w:rPr>
+                <w:rFonts w:asciiTheme="minorHAnsi" w:hAnsiTheme="minorHAnsi"/>
+                <w:sz w:val="22"/>
+                <w:szCs w:val="22"/>
+                <w:lang w:val="da-DK"/>
+              </w:rPr>
+            </w:pPr>
+          </w:p>
+        </w:tc>
+        <w:tc>
+          <w:tcPr>
+            <w:tcW w:w="2254" w:type="dxa"/>
+          </w:tcPr>
+          <w:p>
+            <w:pPr>
+              <w:rPr>
+                <w:rFonts w:asciiTheme="minorHAnsi" w:hAnsiTheme="minorHAnsi"/>
+                <w:sz w:val="22"/>
+                <w:szCs w:val="22"/>
+                <w:lang w:val="da-DK"/>
+              </w:rPr>
+            </w:pPr>
+          </w:p>
+        </w:tc>
+        <w:tc>
+          <w:tcPr>
+            <w:tcW w:w="2575" w:type="dxa"/>
+          </w:tcPr>
+          <w:p>
+            <w:pPr>
+              <w:rPr>
+                <w:rFonts w:asciiTheme="minorHAnsi" w:hAnsiTheme="minorHAnsi"/>
+                <w:sz w:val="22"/>
+                <w:szCs w:val="20"/>
+                <w:lang w:val="da-DK"/>
+              </w:rPr>
+            </w:pPr>
+          </w:p>
+        </w:tc>
+        <w:tc>
+          <w:tcPr>
+            <w:tcW w:w="1933" w:type="dxa"/>
+          </w:tcPr>
+          <w:p>
+            <w:pPr>
+              <w:rPr>
+                <w:rFonts w:asciiTheme="minorHAnsi" w:hAnsiTheme="minorHAnsi"/>
+                <w:sz w:val="22"/>
+                <w:szCs w:val="22"/>
+                <w:lang w:val="da-DK"/>
+              </w:rPr>
+            </w:pPr>
+          </w:p>
+        </w:tc>
+      </w:tr>
+      <w:tr>
+        <w:tc>
+          <w:tcPr>
+            <w:tcW w:w="2254" w:type="dxa"/>
+          </w:tcPr>
+          <w:p>
+            <w:pPr>
+              <w:rPr>
+                <w:rFonts w:asciiTheme="minorHAnsi" w:hAnsiTheme="minorHAnsi"/>
+                <w:sz w:val="22"/>
+                <w:szCs w:val="22"/>
+                <w:lang w:val="da-DK"/>
+              </w:rPr>
+            </w:pPr>
+          </w:p>
+        </w:tc>
+        <w:tc>
+          <w:tcPr>
+            <w:tcW w:w="2254" w:type="dxa"/>
+          </w:tcPr>
+          <w:p>
+            <w:pPr>
+              <w:rPr>
+                <w:rFonts w:asciiTheme="minorHAnsi" w:hAnsiTheme="minorHAnsi"/>
+                <w:sz w:val="22"/>
+                <w:szCs w:val="22"/>
+                <w:lang w:val="da-DK"/>
+              </w:rPr>
+            </w:pPr>
+          </w:p>
+        </w:tc>
+        <w:tc>
+          <w:tcPr>
+            <w:tcW w:w="2575" w:type="dxa"/>
+          </w:tcPr>
+          <w:p>
+            <w:pPr>
+              <w:rPr>
+                <w:rFonts w:asciiTheme="minorHAnsi" w:hAnsiTheme="minorHAnsi"/>
+                <w:sz w:val="22"/>
+                <w:szCs w:val="20"/>
+                <w:lang w:val="da-DK"/>
+              </w:rPr>
+            </w:pPr>
+          </w:p>
+        </w:tc>
+        <w:tc>
+          <w:tcPr>
+            <w:tcW w:w="1933" w:type="dxa"/>
+          </w:tcPr>
+          <w:p>
+            <w:pPr>
+              <w:rPr>
+                <w:rFonts w:asciiTheme="minorHAnsi" w:hAnsiTheme="minorHAnsi"/>
+                <w:sz w:val="22"/>
+                <w:szCs w:val="22"/>
+                <w:lang w:val="da-DK"/>
+              </w:rPr>
+            </w:pPr>
+          </w:p>
+        </w:tc>
+      </w:tr>
+    </w:tbl>
+    <w:p>
+      <w:pPr>
         <w:pStyle w:val="Heading"/>
         <w:keepLines/>
         <w:tabs>
@@ -20,38 +769,6 @@
           <w:u w:color="000000"/>
         </w:rPr>
       </w:pPr>
-      <w:r>
-        <w:rPr>
-          <w:u w:color="000000"/>
-        </w:rPr>
-        <w:t>FS-</w:t>
-      </w:r>
-      <w:proofErr w:type="gramStart"/>
-      <w:r>
-        <w:rPr>
-          <w:u w:color="000000"/>
-        </w:rPr>
-        <w:t>#</w:t>
-      </w:r>
-      <w:r>
-        <w:rPr>
-          <w:u w:color="000000"/>
-        </w:rPr>
-        <w:t xml:space="preserve"> :</w:t>
-      </w:r>
-      <w:proofErr w:type="gramEnd"/>
-      <w:r>
-        <w:rPr>
-          <w:u w:color="000000"/>
-        </w:rPr>
-        <w:t xml:space="preserve"> </w:t>
-      </w:r>
-      <w:r>
-        <w:rPr>
-          <w:u w:color="000000"/>
-        </w:rPr>
-        <w:t>Navn</w:t>
-      </w:r>
     </w:p>
     <w:p>
       <w:pPr>
@@ -68,6 +785,64 @@
         </w:tabs>
         <w:spacing w:before="240" w:line="259" w:lineRule="auto"/>
         <w:rPr>
+          <w:u w:color="000000"/>
+        </w:rPr>
+      </w:pPr>
+    </w:p>
+    <w:p>
+      <w:pPr>
+        <w:pStyle w:val="Heading"/>
+        <w:keepLines/>
+        <w:tabs>
+          <w:tab w:val="left" w:pos="1304"/>
+          <w:tab w:val="left" w:pos="2608"/>
+          <w:tab w:val="left" w:pos="3912"/>
+          <w:tab w:val="left" w:pos="5216"/>
+          <w:tab w:val="left" w:pos="6520"/>
+          <w:tab w:val="left" w:pos="7824"/>
+          <w:tab w:val="left" w:pos="9128"/>
+        </w:tabs>
+        <w:spacing w:before="240" w:line="259" w:lineRule="auto"/>
+        <w:rPr>
+          <w:u w:color="000000"/>
+        </w:rPr>
+      </w:pPr>
+      <w:r>
+        <w:rPr>
+          <w:u w:color="000000"/>
+        </w:rPr>
+        <w:t>FS-</w:t>
+      </w:r>
+      <w:proofErr w:type="gramStart"/>
+      <w:r>
+        <w:rPr>
+          <w:u w:color="000000"/>
+        </w:rPr>
+        <w:t># :</w:t>
+      </w:r>
+      <w:proofErr w:type="gramEnd"/>
+      <w:r>
+        <w:rPr>
+          <w:u w:color="000000"/>
+        </w:rPr>
+        <w:t xml:space="preserve"> Navn</w:t>
+      </w:r>
+    </w:p>
+    <w:p>
+      <w:pPr>
+        <w:pStyle w:val="Heading"/>
+        <w:keepLines/>
+        <w:tabs>
+          <w:tab w:val="left" w:pos="1304"/>
+          <w:tab w:val="left" w:pos="2608"/>
+          <w:tab w:val="left" w:pos="3912"/>
+          <w:tab w:val="left" w:pos="5216"/>
+          <w:tab w:val="left" w:pos="6520"/>
+          <w:tab w:val="left" w:pos="7824"/>
+          <w:tab w:val="left" w:pos="9128"/>
+        </w:tabs>
+        <w:spacing w:before="240" w:line="259" w:lineRule="auto"/>
+        <w:rPr>
           <w:rFonts w:ascii="Calibri Light" w:eastAsia="Calibri Light" w:hAnsi="Calibri Light" w:cs="Calibri Light"/>
           <w:b w:val="0"/>
           <w:bCs w:val="0"/>
@@ -87,9 +862,349 @@
           <w:szCs w:val="32"/>
           <w:u w:color="2E74B5"/>
         </w:rPr>
-        <w:t>FS-OC#</w:t>
-      </w:r>
-      <w:r>
+        <w:t>FS-OC#.1: navn1</w:t>
+      </w:r>
+    </w:p>
+    <w:p>
+      <w:pPr>
+        <w:pStyle w:val="Heading2"/>
+        <w:keepLines/>
+        <w:tabs>
+          <w:tab w:val="left" w:pos="1304"/>
+          <w:tab w:val="left" w:pos="2608"/>
+          <w:tab w:val="left" w:pos="3912"/>
+          <w:tab w:val="left" w:pos="5216"/>
+          <w:tab w:val="left" w:pos="6520"/>
+          <w:tab w:val="left" w:pos="7824"/>
+          <w:tab w:val="left" w:pos="9128"/>
+        </w:tabs>
+        <w:spacing w:before="40" w:line="259" w:lineRule="auto"/>
+        <w:rPr>
+          <w:rFonts w:ascii="Calibri Light" w:eastAsia="Calibri Light" w:hAnsi="Calibri Light" w:cs="Calibri Light"/>
+          <w:b w:val="0"/>
+          <w:bCs w:val="0"/>
+          <w:color w:val="2E74B5"/>
+          <w:sz w:val="26"/>
+          <w:szCs w:val="26"/>
+          <w:u w:color="2E74B5"/>
+        </w:rPr>
+      </w:pPr>
+      <w:r>
+        <w:rPr>
+          <w:rFonts w:ascii="Calibri Light" w:eastAsia="Calibri Light" w:hAnsi="Calibri Light" w:cs="Calibri Light"/>
+          <w:b w:val="0"/>
+          <w:bCs w:val="0"/>
+          <w:color w:val="2E74B5"/>
+          <w:sz w:val="26"/>
+          <w:szCs w:val="26"/>
+          <w:u w:color="2E74B5"/>
+        </w:rPr>
+        <w:t>Systemoperation</w:t>
+      </w:r>
+    </w:p>
+    <w:p>
+      <w:pPr>
+        <w:pStyle w:val="Body"/>
+        <w:tabs>
+          <w:tab w:val="left" w:pos="1304"/>
+          <w:tab w:val="left" w:pos="2608"/>
+          <w:tab w:val="left" w:pos="3912"/>
+          <w:tab w:val="left" w:pos="5216"/>
+          <w:tab w:val="left" w:pos="6520"/>
+          <w:tab w:val="left" w:pos="7824"/>
+          <w:tab w:val="left" w:pos="9128"/>
+        </w:tabs>
+        <w:spacing w:line="259" w:lineRule="auto"/>
+        <w:rPr>
+          <w:rFonts w:ascii="Calibri" w:eastAsia="Calibri" w:hAnsi="Calibri" w:cs="Calibri"/>
+          <w:u w:color="000000"/>
+        </w:rPr>
+      </w:pPr>
+      <w:r>
+        <w:rPr>
+          <w:rFonts w:ascii="Calibri" w:eastAsia="Calibri" w:hAnsi="Calibri" w:cs="Calibri"/>
+          <w:u w:color="000000"/>
+        </w:rPr>
+        <w:t>navn1 (parameter)</w:t>
+      </w:r>
+    </w:p>
+    <w:p>
+      <w:pPr>
+        <w:pStyle w:val="Body"/>
+        <w:tabs>
+          <w:tab w:val="left" w:pos="1304"/>
+          <w:tab w:val="left" w:pos="2608"/>
+          <w:tab w:val="left" w:pos="3912"/>
+          <w:tab w:val="left" w:pos="5216"/>
+          <w:tab w:val="left" w:pos="6520"/>
+          <w:tab w:val="left" w:pos="7824"/>
+          <w:tab w:val="left" w:pos="9128"/>
+        </w:tabs>
+        <w:spacing w:line="259" w:lineRule="auto"/>
+        <w:rPr>
+          <w:rFonts w:ascii="Calibri" w:eastAsia="Calibri" w:hAnsi="Calibri" w:cs="Calibri"/>
+          <w:u w:color="000000"/>
+        </w:rPr>
+      </w:pPr>
+    </w:p>
+    <w:p>
+      <w:pPr>
+        <w:pStyle w:val="Heading2"/>
+        <w:keepLines/>
+        <w:tabs>
+          <w:tab w:val="left" w:pos="1304"/>
+          <w:tab w:val="left" w:pos="2608"/>
+          <w:tab w:val="left" w:pos="3912"/>
+          <w:tab w:val="left" w:pos="5216"/>
+          <w:tab w:val="left" w:pos="6520"/>
+          <w:tab w:val="left" w:pos="7824"/>
+          <w:tab w:val="left" w:pos="9128"/>
+        </w:tabs>
+        <w:spacing w:before="40" w:line="259" w:lineRule="auto"/>
+        <w:rPr>
+          <w:rFonts w:ascii="Calibri Light" w:eastAsia="Calibri Light" w:hAnsi="Calibri Light" w:cs="Calibri Light"/>
+          <w:b w:val="0"/>
+          <w:bCs w:val="0"/>
+          <w:color w:val="2E74B5"/>
+          <w:sz w:val="26"/>
+          <w:szCs w:val="26"/>
+          <w:u w:color="2E74B5"/>
+        </w:rPr>
+      </w:pPr>
+      <w:r>
+        <w:rPr>
+          <w:rFonts w:ascii="Calibri Light" w:eastAsia="Calibri Light" w:hAnsi="Calibri Light" w:cs="Calibri Light"/>
+          <w:b w:val="0"/>
+          <w:bCs w:val="0"/>
+          <w:color w:val="2E74B5"/>
+          <w:sz w:val="26"/>
+          <w:szCs w:val="26"/>
+          <w:u w:color="2E74B5"/>
+        </w:rPr>
+        <w:t>Krydsreferencer</w:t>
+      </w:r>
+    </w:p>
+    <w:p>
+      <w:pPr>
+        <w:pStyle w:val="Body"/>
+        <w:tabs>
+          <w:tab w:val="left" w:pos="1304"/>
+          <w:tab w:val="left" w:pos="2608"/>
+          <w:tab w:val="left" w:pos="3912"/>
+          <w:tab w:val="left" w:pos="5216"/>
+          <w:tab w:val="left" w:pos="6520"/>
+          <w:tab w:val="left" w:pos="7824"/>
+          <w:tab w:val="left" w:pos="9128"/>
+        </w:tabs>
+        <w:spacing w:line="259" w:lineRule="auto"/>
+        <w:rPr>
+          <w:rFonts w:ascii="Calibri" w:eastAsia="Calibri" w:hAnsi="Calibri" w:cs="Calibri"/>
+          <w:u w:color="000000"/>
+        </w:rPr>
+      </w:pPr>
+      <w:r>
+        <w:rPr>
+          <w:rFonts w:ascii="Calibri" w:eastAsia="Calibri" w:hAnsi="Calibri" w:cs="Calibri"/>
+          <w:u w:color="000000"/>
+        </w:rPr>
+        <w:t>UC navns</w:t>
+      </w:r>
+    </w:p>
+    <w:p>
+      <w:pPr>
+        <w:pStyle w:val="Body"/>
+        <w:tabs>
+          <w:tab w:val="left" w:pos="1304"/>
+          <w:tab w:val="left" w:pos="2608"/>
+          <w:tab w:val="left" w:pos="3912"/>
+          <w:tab w:val="left" w:pos="5216"/>
+          <w:tab w:val="left" w:pos="6520"/>
+          <w:tab w:val="left" w:pos="7824"/>
+          <w:tab w:val="left" w:pos="9128"/>
+        </w:tabs>
+        <w:spacing w:line="259" w:lineRule="auto"/>
+        <w:rPr>
+          <w:rFonts w:ascii="Calibri" w:eastAsia="Calibri" w:hAnsi="Calibri" w:cs="Calibri"/>
+          <w:u w:color="000000"/>
+        </w:rPr>
+      </w:pPr>
+    </w:p>
+    <w:p>
+      <w:pPr>
+        <w:pStyle w:val="Heading2"/>
+        <w:keepLines/>
+        <w:tabs>
+          <w:tab w:val="left" w:pos="1304"/>
+          <w:tab w:val="left" w:pos="2608"/>
+          <w:tab w:val="left" w:pos="3912"/>
+          <w:tab w:val="left" w:pos="5216"/>
+          <w:tab w:val="left" w:pos="6520"/>
+          <w:tab w:val="left" w:pos="7824"/>
+          <w:tab w:val="left" w:pos="9128"/>
+        </w:tabs>
+        <w:spacing w:before="40" w:line="259" w:lineRule="auto"/>
+        <w:rPr>
+          <w:rFonts w:ascii="Calibri Light" w:eastAsia="Calibri Light" w:hAnsi="Calibri Light" w:cs="Calibri Light"/>
+          <w:b w:val="0"/>
+          <w:bCs w:val="0"/>
+          <w:color w:val="2E74B5"/>
+          <w:sz w:val="26"/>
+          <w:szCs w:val="26"/>
+          <w:u w:color="2E74B5"/>
+        </w:rPr>
+      </w:pPr>
+      <w:r>
+        <w:rPr>
+          <w:rFonts w:ascii="Calibri Light" w:eastAsia="Calibri Light" w:hAnsi="Calibri Light" w:cs="Calibri Light"/>
+          <w:b w:val="0"/>
+          <w:bCs w:val="0"/>
+          <w:color w:val="2E74B5"/>
+          <w:sz w:val="26"/>
+          <w:szCs w:val="26"/>
+          <w:u w:color="2E74B5"/>
+        </w:rPr>
+        <w:t>Forudsætninger</w:t>
+      </w:r>
+    </w:p>
+    <w:p>
+      <w:pPr>
+        <w:pStyle w:val="BodyA"/>
+        <w:tabs>
+          <w:tab w:val="left" w:pos="1304"/>
+          <w:tab w:val="left" w:pos="2608"/>
+          <w:tab w:val="left" w:pos="3912"/>
+          <w:tab w:val="left" w:pos="5216"/>
+          <w:tab w:val="left" w:pos="6520"/>
+          <w:tab w:val="left" w:pos="7824"/>
+          <w:tab w:val="left" w:pos="9128"/>
+        </w:tabs>
+        <w:spacing w:line="259" w:lineRule="auto"/>
+        <w:rPr>
+          <w:rFonts w:ascii="Calibri" w:eastAsia="Calibri" w:hAnsi="Calibri" w:cs="Calibri"/>
+        </w:rPr>
+      </w:pPr>
+      <w:r>
+        <w:rPr>
+          <w:rFonts w:ascii="Calibri" w:eastAsia="Calibri" w:hAnsi="Calibri" w:cs="Calibri"/>
+        </w:rPr>
+        <w:t>Check UC forudsætninger</w:t>
+      </w:r>
+    </w:p>
+    <w:p>
+      <w:pPr>
+        <w:pStyle w:val="Body"/>
+        <w:tabs>
+          <w:tab w:val="left" w:pos="1304"/>
+          <w:tab w:val="left" w:pos="2608"/>
+          <w:tab w:val="left" w:pos="3912"/>
+          <w:tab w:val="left" w:pos="5216"/>
+          <w:tab w:val="left" w:pos="6520"/>
+          <w:tab w:val="left" w:pos="7824"/>
+          <w:tab w:val="left" w:pos="9128"/>
+        </w:tabs>
+        <w:spacing w:line="259" w:lineRule="auto"/>
+        <w:rPr>
+          <w:rFonts w:ascii="Calibri" w:eastAsia="Calibri" w:hAnsi="Calibri" w:cs="Calibri"/>
+          <w:u w:color="000000"/>
+        </w:rPr>
+      </w:pPr>
+    </w:p>
+    <w:p>
+      <w:pPr>
+        <w:pStyle w:val="Heading2"/>
+        <w:keepLines/>
+        <w:tabs>
+          <w:tab w:val="left" w:pos="1304"/>
+          <w:tab w:val="left" w:pos="2608"/>
+          <w:tab w:val="left" w:pos="3912"/>
+          <w:tab w:val="left" w:pos="5216"/>
+          <w:tab w:val="left" w:pos="6520"/>
+          <w:tab w:val="left" w:pos="7824"/>
+          <w:tab w:val="left" w:pos="9128"/>
+        </w:tabs>
+        <w:spacing w:before="40" w:line="259" w:lineRule="auto"/>
+        <w:rPr>
+          <w:rFonts w:ascii="Calibri Light" w:eastAsia="Calibri Light" w:hAnsi="Calibri Light" w:cs="Calibri Light"/>
+          <w:b w:val="0"/>
+          <w:bCs w:val="0"/>
+          <w:color w:val="2E74B5"/>
+          <w:sz w:val="26"/>
+          <w:szCs w:val="26"/>
+          <w:u w:color="2E74B5"/>
+        </w:rPr>
+      </w:pPr>
+      <w:r>
+        <w:rPr>
+          <w:rFonts w:ascii="Calibri Light" w:eastAsia="Calibri Light" w:hAnsi="Calibri Light" w:cs="Calibri Light"/>
+          <w:b w:val="0"/>
+          <w:bCs w:val="0"/>
+          <w:color w:val="2E74B5"/>
+          <w:sz w:val="26"/>
+          <w:szCs w:val="26"/>
+          <w:u w:color="2E74B5"/>
+        </w:rPr>
+        <w:t>Slutbetingelser</w:t>
+      </w:r>
+    </w:p>
+    <w:p>
+      <w:pPr>
+        <w:pStyle w:val="Body"/>
+        <w:tabs>
+          <w:tab w:val="left" w:pos="1304"/>
+          <w:tab w:val="left" w:pos="2608"/>
+          <w:tab w:val="left" w:pos="3912"/>
+          <w:tab w:val="left" w:pos="5216"/>
+          <w:tab w:val="left" w:pos="6520"/>
+          <w:tab w:val="left" w:pos="7824"/>
+          <w:tab w:val="left" w:pos="9128"/>
+        </w:tabs>
+        <w:spacing w:line="259" w:lineRule="auto"/>
+        <w:rPr>
+          <w:rFonts w:ascii="Calibri" w:eastAsia="Calibri" w:hAnsi="Calibri" w:cs="Calibri"/>
+          <w:u w:color="000000"/>
+        </w:rPr>
+      </w:pPr>
+      <w:r>
+        <w:rPr>
+          <w:rFonts w:ascii="Calibri" w:eastAsia="Calibri" w:hAnsi="Calibri" w:cs="Calibri"/>
+          <w:u w:color="000000"/>
+        </w:rPr>
+        <w:t>Check UC Slutbetingelser</w:t>
+      </w:r>
+    </w:p>
+    <w:p>
+      <w:pPr>
+        <w:pStyle w:val="Body"/>
+        <w:tabs>
+          <w:tab w:val="left" w:pos="1304"/>
+          <w:tab w:val="left" w:pos="2608"/>
+          <w:tab w:val="left" w:pos="3912"/>
+          <w:tab w:val="left" w:pos="5216"/>
+          <w:tab w:val="left" w:pos="6520"/>
+          <w:tab w:val="left" w:pos="7824"/>
+          <w:tab w:val="left" w:pos="9128"/>
+        </w:tabs>
+        <w:spacing w:line="259" w:lineRule="auto"/>
+        <w:rPr>
+          <w:rFonts w:ascii="Calibri" w:eastAsia="Calibri" w:hAnsi="Calibri" w:cs="Calibri"/>
+          <w:u w:color="000000"/>
+        </w:rPr>
+      </w:pPr>
+    </w:p>
+    <w:p>
+      <w:pPr>
+        <w:pStyle w:val="Heading"/>
+        <w:keepLines/>
+        <w:tabs>
+          <w:tab w:val="left" w:pos="1304"/>
+          <w:tab w:val="left" w:pos="2608"/>
+          <w:tab w:val="left" w:pos="3912"/>
+          <w:tab w:val="left" w:pos="5216"/>
+          <w:tab w:val="left" w:pos="6520"/>
+          <w:tab w:val="left" w:pos="7824"/>
+          <w:tab w:val="left" w:pos="9128"/>
+        </w:tabs>
+        <w:spacing w:before="240" w:line="259" w:lineRule="auto"/>
         <w:rPr>
           <w:rFonts w:ascii="Calibri Light" w:eastAsia="Calibri Light" w:hAnsi="Calibri Light" w:cs="Calibri Light"/>
           <w:b w:val="0"/>
@@ -99,8 +1214,7 @@
           <w:szCs w:val="32"/>
           <w:u w:color="2E74B5"/>
         </w:rPr>
-        <w:t xml:space="preserve">.1: </w:t>
-      </w:r>
+      </w:pPr>
       <w:r>
         <w:rPr>
           <w:rFonts w:ascii="Calibri Light" w:eastAsia="Calibri Light" w:hAnsi="Calibri Light" w:cs="Calibri Light"/>
@@ -111,7 +1225,7 @@
           <w:szCs w:val="32"/>
           <w:u w:color="2E74B5"/>
         </w:rPr>
-        <w:t>navn1</w:t>
+        <w:t>FS-OC#.2: navn2</w:t>
       </w:r>
     </w:p>
     <w:p>
@@ -423,25 +1537,6 @@
     </w:p>
     <w:p>
       <w:pPr>
-        <w:pStyle w:val="Body"/>
-        <w:tabs>
-          <w:tab w:val="left" w:pos="1304"/>
-          <w:tab w:val="left" w:pos="2608"/>
-          <w:tab w:val="left" w:pos="3912"/>
-          <w:tab w:val="left" w:pos="5216"/>
-          <w:tab w:val="left" w:pos="6520"/>
-          <w:tab w:val="left" w:pos="7824"/>
-          <w:tab w:val="left" w:pos="9128"/>
-        </w:tabs>
-        <w:spacing w:line="259" w:lineRule="auto"/>
-        <w:rPr>
-          <w:rFonts w:ascii="Calibri" w:eastAsia="Calibri" w:hAnsi="Calibri" w:cs="Calibri"/>
-          <w:u w:color="000000"/>
-        </w:rPr>
-      </w:pPr>
-    </w:p>
-    <w:p>
-      <w:pPr>
         <w:pStyle w:val="Heading"/>
         <w:keepLines/>
         <w:tabs>
@@ -464,7 +1559,21 @@
           <w:u w:color="2E74B5"/>
         </w:rPr>
       </w:pPr>
-      <w:r>
+    </w:p>
+    <w:p>
+      <w:pPr>
+        <w:pStyle w:val="Heading"/>
+        <w:keepLines/>
+        <w:tabs>
+          <w:tab w:val="left" w:pos="1304"/>
+          <w:tab w:val="left" w:pos="2608"/>
+          <w:tab w:val="left" w:pos="3912"/>
+          <w:tab w:val="left" w:pos="5216"/>
+          <w:tab w:val="left" w:pos="6520"/>
+          <w:tab w:val="left" w:pos="7824"/>
+          <w:tab w:val="left" w:pos="9128"/>
+        </w:tabs>
+        <w:spacing w:before="240" w:line="259" w:lineRule="auto"/>
         <w:rPr>
           <w:rFonts w:ascii="Calibri Light" w:eastAsia="Calibri Light" w:hAnsi="Calibri Light" w:cs="Calibri Light"/>
           <w:b w:val="0"/>
@@ -474,8 +1583,7 @@
           <w:szCs w:val="32"/>
           <w:u w:color="2E74B5"/>
         </w:rPr>
-        <w:t>FS-OC#</w:t>
-      </w:r>
+      </w:pPr>
       <w:r>
         <w:rPr>
           <w:rFonts w:ascii="Calibri Light" w:eastAsia="Calibri Light" w:hAnsi="Calibri Light" w:cs="Calibri Light"/>
@@ -486,31 +1594,7 @@
           <w:szCs w:val="32"/>
           <w:u w:color="2E74B5"/>
         </w:rPr>
-        <w:t>.2</w:t>
-      </w:r>
-      <w:r>
-        <w:rPr>
-          <w:rFonts w:ascii="Calibri Light" w:eastAsia="Calibri Light" w:hAnsi="Calibri Light" w:cs="Calibri Light"/>
-          <w:b w:val="0"/>
-          <w:bCs w:val="0"/>
-          <w:color w:val="2E74B5"/>
-          <w:sz w:val="32"/>
-          <w:szCs w:val="32"/>
-          <w:u w:color="2E74B5"/>
-        </w:rPr>
-        <w:t xml:space="preserve">: </w:t>
-      </w:r>
-      <w:r>
-        <w:rPr>
-          <w:rFonts w:ascii="Calibri Light" w:eastAsia="Calibri Light" w:hAnsi="Calibri Light" w:cs="Calibri Light"/>
-          <w:b w:val="0"/>
-          <w:bCs w:val="0"/>
-          <w:color w:val="2E74B5"/>
-          <w:sz w:val="32"/>
-          <w:szCs w:val="32"/>
-          <w:u w:color="2E74B5"/>
-        </w:rPr>
-        <w:t>navn2</w:t>
+        <w:t>FS-OC#.3: navn3</w:t>
       </w:r>
     </w:p>
     <w:p>
@@ -820,416 +1904,9 @@
         <w:t>Check UC Slutbetingelser</w:t>
       </w:r>
     </w:p>
-    <w:p>
-      <w:pPr>
-        <w:pStyle w:val="Heading"/>
-        <w:keepLines/>
-        <w:tabs>
-          <w:tab w:val="left" w:pos="1304"/>
-          <w:tab w:val="left" w:pos="2608"/>
-          <w:tab w:val="left" w:pos="3912"/>
-          <w:tab w:val="left" w:pos="5216"/>
-          <w:tab w:val="left" w:pos="6520"/>
-          <w:tab w:val="left" w:pos="7824"/>
-          <w:tab w:val="left" w:pos="9128"/>
-        </w:tabs>
-        <w:spacing w:before="240" w:line="259" w:lineRule="auto"/>
-        <w:rPr>
-          <w:rFonts w:ascii="Calibri Light" w:eastAsia="Calibri Light" w:hAnsi="Calibri Light" w:cs="Calibri Light"/>
-          <w:b w:val="0"/>
-          <w:bCs w:val="0"/>
-          <w:color w:val="2E74B5"/>
-          <w:sz w:val="32"/>
-          <w:szCs w:val="32"/>
-          <w:u w:color="2E74B5"/>
-        </w:rPr>
-      </w:pPr>
-    </w:p>
-    <w:p>
-      <w:pPr>
-        <w:pStyle w:val="Heading"/>
-        <w:keepLines/>
-        <w:tabs>
-          <w:tab w:val="left" w:pos="1304"/>
-          <w:tab w:val="left" w:pos="2608"/>
-          <w:tab w:val="left" w:pos="3912"/>
-          <w:tab w:val="left" w:pos="5216"/>
-          <w:tab w:val="left" w:pos="6520"/>
-          <w:tab w:val="left" w:pos="7824"/>
-          <w:tab w:val="left" w:pos="9128"/>
-        </w:tabs>
-        <w:spacing w:before="240" w:line="259" w:lineRule="auto"/>
-        <w:rPr>
-          <w:rFonts w:ascii="Calibri Light" w:eastAsia="Calibri Light" w:hAnsi="Calibri Light" w:cs="Calibri Light"/>
-          <w:b w:val="0"/>
-          <w:bCs w:val="0"/>
-          <w:color w:val="2E74B5"/>
-          <w:sz w:val="32"/>
-          <w:szCs w:val="32"/>
-          <w:u w:color="2E74B5"/>
-        </w:rPr>
-      </w:pPr>
-      <w:r>
-        <w:rPr>
-          <w:rFonts w:ascii="Calibri Light" w:eastAsia="Calibri Light" w:hAnsi="Calibri Light" w:cs="Calibri Light"/>
-          <w:b w:val="0"/>
-          <w:bCs w:val="0"/>
-          <w:color w:val="2E74B5"/>
-          <w:sz w:val="32"/>
-          <w:szCs w:val="32"/>
-          <w:u w:color="2E74B5"/>
-        </w:rPr>
-        <w:t>FS-OC#</w:t>
-      </w:r>
-      <w:r>
-        <w:rPr>
-          <w:rFonts w:ascii="Calibri Light" w:eastAsia="Calibri Light" w:hAnsi="Calibri Light" w:cs="Calibri Light"/>
-          <w:b w:val="0"/>
-          <w:bCs w:val="0"/>
-          <w:color w:val="2E74B5"/>
-          <w:sz w:val="32"/>
-          <w:szCs w:val="32"/>
-          <w:u w:color="2E74B5"/>
-        </w:rPr>
-        <w:t>.3</w:t>
-      </w:r>
-      <w:r>
-        <w:rPr>
-          <w:rFonts w:ascii="Calibri Light" w:eastAsia="Calibri Light" w:hAnsi="Calibri Light" w:cs="Calibri Light"/>
-          <w:b w:val="0"/>
-          <w:bCs w:val="0"/>
-          <w:color w:val="2E74B5"/>
-          <w:sz w:val="32"/>
-          <w:szCs w:val="32"/>
-          <w:u w:color="2E74B5"/>
-        </w:rPr>
-        <w:t xml:space="preserve">: </w:t>
-      </w:r>
-      <w:r>
-        <w:rPr>
-          <w:rFonts w:ascii="Calibri Light" w:eastAsia="Calibri Light" w:hAnsi="Calibri Light" w:cs="Calibri Light"/>
-          <w:b w:val="0"/>
-          <w:bCs w:val="0"/>
-          <w:color w:val="2E74B5"/>
-          <w:sz w:val="32"/>
-          <w:szCs w:val="32"/>
-          <w:u w:color="2E74B5"/>
-        </w:rPr>
-        <w:t>navn3</w:t>
-      </w:r>
-    </w:p>
-    <w:p>
-      <w:pPr>
-        <w:pStyle w:val="Heading2"/>
-        <w:keepLines/>
-        <w:tabs>
-          <w:tab w:val="left" w:pos="1304"/>
-          <w:tab w:val="left" w:pos="2608"/>
-          <w:tab w:val="left" w:pos="3912"/>
-          <w:tab w:val="left" w:pos="5216"/>
-          <w:tab w:val="left" w:pos="6520"/>
-          <w:tab w:val="left" w:pos="7824"/>
-          <w:tab w:val="left" w:pos="9128"/>
-        </w:tabs>
-        <w:spacing w:before="40" w:line="259" w:lineRule="auto"/>
-        <w:rPr>
-          <w:rFonts w:ascii="Calibri Light" w:eastAsia="Calibri Light" w:hAnsi="Calibri Light" w:cs="Calibri Light"/>
-          <w:b w:val="0"/>
-          <w:bCs w:val="0"/>
-          <w:color w:val="2E74B5"/>
-          <w:sz w:val="26"/>
-          <w:szCs w:val="26"/>
-          <w:u w:color="2E74B5"/>
-        </w:rPr>
-      </w:pPr>
-      <w:r>
-        <w:rPr>
-          <w:rFonts w:ascii="Calibri Light" w:eastAsia="Calibri Light" w:hAnsi="Calibri Light" w:cs="Calibri Light"/>
-          <w:b w:val="0"/>
-          <w:bCs w:val="0"/>
-          <w:color w:val="2E74B5"/>
-          <w:sz w:val="26"/>
-          <w:szCs w:val="26"/>
-          <w:u w:color="2E74B5"/>
-        </w:rPr>
-        <w:t>Systemoperation</w:t>
-      </w:r>
-    </w:p>
-    <w:p>
-      <w:pPr>
-        <w:pStyle w:val="Body"/>
-        <w:tabs>
-          <w:tab w:val="left" w:pos="1304"/>
-          <w:tab w:val="left" w:pos="2608"/>
-          <w:tab w:val="left" w:pos="3912"/>
-          <w:tab w:val="left" w:pos="5216"/>
-          <w:tab w:val="left" w:pos="6520"/>
-          <w:tab w:val="left" w:pos="7824"/>
-          <w:tab w:val="left" w:pos="9128"/>
-        </w:tabs>
-        <w:spacing w:line="259" w:lineRule="auto"/>
-        <w:rPr>
-          <w:rFonts w:ascii="Calibri" w:eastAsia="Calibri" w:hAnsi="Calibri" w:cs="Calibri"/>
-          <w:u w:color="000000"/>
-        </w:rPr>
-      </w:pPr>
-      <w:r>
-        <w:rPr>
-          <w:rFonts w:ascii="Calibri" w:eastAsia="Calibri" w:hAnsi="Calibri" w:cs="Calibri"/>
-          <w:u w:color="000000"/>
-        </w:rPr>
-        <w:t>navn1 (parameter)</w:t>
-      </w:r>
-    </w:p>
-    <w:p>
-      <w:pPr>
-        <w:pStyle w:val="Body"/>
-        <w:tabs>
-          <w:tab w:val="left" w:pos="1304"/>
-          <w:tab w:val="left" w:pos="2608"/>
-          <w:tab w:val="left" w:pos="3912"/>
-          <w:tab w:val="left" w:pos="5216"/>
-          <w:tab w:val="left" w:pos="6520"/>
-          <w:tab w:val="left" w:pos="7824"/>
-          <w:tab w:val="left" w:pos="9128"/>
-        </w:tabs>
-        <w:spacing w:line="259" w:lineRule="auto"/>
-        <w:rPr>
-          <w:rFonts w:ascii="Calibri" w:eastAsia="Calibri" w:hAnsi="Calibri" w:cs="Calibri"/>
-          <w:u w:color="000000"/>
-        </w:rPr>
-      </w:pPr>
-    </w:p>
-    <w:p>
-      <w:pPr>
-        <w:pStyle w:val="Heading2"/>
-        <w:keepLines/>
-        <w:tabs>
-          <w:tab w:val="left" w:pos="1304"/>
-          <w:tab w:val="left" w:pos="2608"/>
-          <w:tab w:val="left" w:pos="3912"/>
-          <w:tab w:val="left" w:pos="5216"/>
-          <w:tab w:val="left" w:pos="6520"/>
-          <w:tab w:val="left" w:pos="7824"/>
-          <w:tab w:val="left" w:pos="9128"/>
-        </w:tabs>
-        <w:spacing w:before="40" w:line="259" w:lineRule="auto"/>
-        <w:rPr>
-          <w:rFonts w:ascii="Calibri Light" w:eastAsia="Calibri Light" w:hAnsi="Calibri Light" w:cs="Calibri Light"/>
-          <w:b w:val="0"/>
-          <w:bCs w:val="0"/>
-          <w:color w:val="2E74B5"/>
-          <w:sz w:val="26"/>
-          <w:szCs w:val="26"/>
-          <w:u w:color="2E74B5"/>
-        </w:rPr>
-      </w:pPr>
-      <w:r>
-        <w:rPr>
-          <w:rFonts w:ascii="Calibri Light" w:eastAsia="Calibri Light" w:hAnsi="Calibri Light" w:cs="Calibri Light"/>
-          <w:b w:val="0"/>
-          <w:bCs w:val="0"/>
-          <w:color w:val="2E74B5"/>
-          <w:sz w:val="26"/>
-          <w:szCs w:val="26"/>
-          <w:u w:color="2E74B5"/>
-        </w:rPr>
-        <w:t>Krydsreferencer</w:t>
-      </w:r>
-    </w:p>
-    <w:p>
-      <w:pPr>
-        <w:pStyle w:val="Body"/>
-        <w:tabs>
-          <w:tab w:val="left" w:pos="1304"/>
-          <w:tab w:val="left" w:pos="2608"/>
-          <w:tab w:val="left" w:pos="3912"/>
-          <w:tab w:val="left" w:pos="5216"/>
-          <w:tab w:val="left" w:pos="6520"/>
-          <w:tab w:val="left" w:pos="7824"/>
-          <w:tab w:val="left" w:pos="9128"/>
-        </w:tabs>
-        <w:spacing w:line="259" w:lineRule="auto"/>
-        <w:rPr>
-          <w:rFonts w:ascii="Calibri" w:eastAsia="Calibri" w:hAnsi="Calibri" w:cs="Calibri"/>
-          <w:u w:color="000000"/>
-        </w:rPr>
-      </w:pPr>
-      <w:r>
-        <w:rPr>
-          <w:rFonts w:ascii="Calibri" w:eastAsia="Calibri" w:hAnsi="Calibri" w:cs="Calibri"/>
-          <w:u w:color="000000"/>
-        </w:rPr>
-        <w:t>UC navns</w:t>
-      </w:r>
-    </w:p>
-    <w:p>
-      <w:pPr>
-        <w:pStyle w:val="Body"/>
-        <w:tabs>
-          <w:tab w:val="left" w:pos="1304"/>
-          <w:tab w:val="left" w:pos="2608"/>
-          <w:tab w:val="left" w:pos="3912"/>
-          <w:tab w:val="left" w:pos="5216"/>
-          <w:tab w:val="left" w:pos="6520"/>
-          <w:tab w:val="left" w:pos="7824"/>
-          <w:tab w:val="left" w:pos="9128"/>
-        </w:tabs>
-        <w:spacing w:line="259" w:lineRule="auto"/>
-        <w:rPr>
-          <w:rFonts w:ascii="Calibri" w:eastAsia="Calibri" w:hAnsi="Calibri" w:cs="Calibri"/>
-          <w:u w:color="000000"/>
-        </w:rPr>
-      </w:pPr>
-    </w:p>
-    <w:p>
-      <w:pPr>
-        <w:pStyle w:val="Heading2"/>
-        <w:keepLines/>
-        <w:tabs>
-          <w:tab w:val="left" w:pos="1304"/>
-          <w:tab w:val="left" w:pos="2608"/>
-          <w:tab w:val="left" w:pos="3912"/>
-          <w:tab w:val="left" w:pos="5216"/>
-          <w:tab w:val="left" w:pos="6520"/>
-          <w:tab w:val="left" w:pos="7824"/>
-          <w:tab w:val="left" w:pos="9128"/>
-        </w:tabs>
-        <w:spacing w:before="40" w:line="259" w:lineRule="auto"/>
-        <w:rPr>
-          <w:rFonts w:ascii="Calibri Light" w:eastAsia="Calibri Light" w:hAnsi="Calibri Light" w:cs="Calibri Light"/>
-          <w:b w:val="0"/>
-          <w:bCs w:val="0"/>
-          <w:color w:val="2E74B5"/>
-          <w:sz w:val="26"/>
-          <w:szCs w:val="26"/>
-          <w:u w:color="2E74B5"/>
-        </w:rPr>
-      </w:pPr>
-      <w:r>
-        <w:rPr>
-          <w:rFonts w:ascii="Calibri Light" w:eastAsia="Calibri Light" w:hAnsi="Calibri Light" w:cs="Calibri Light"/>
-          <w:b w:val="0"/>
-          <w:bCs w:val="0"/>
-          <w:color w:val="2E74B5"/>
-          <w:sz w:val="26"/>
-          <w:szCs w:val="26"/>
-          <w:u w:color="2E74B5"/>
-        </w:rPr>
-        <w:t>Forudsætninger</w:t>
-      </w:r>
-    </w:p>
-    <w:p>
-      <w:pPr>
-        <w:pStyle w:val="BodyA"/>
-        <w:tabs>
-          <w:tab w:val="left" w:pos="1304"/>
-          <w:tab w:val="left" w:pos="2608"/>
-          <w:tab w:val="left" w:pos="3912"/>
-          <w:tab w:val="left" w:pos="5216"/>
-          <w:tab w:val="left" w:pos="6520"/>
-          <w:tab w:val="left" w:pos="7824"/>
-          <w:tab w:val="left" w:pos="9128"/>
-        </w:tabs>
-        <w:spacing w:line="259" w:lineRule="auto"/>
-        <w:rPr>
-          <w:rFonts w:ascii="Calibri" w:eastAsia="Calibri" w:hAnsi="Calibri" w:cs="Calibri"/>
-        </w:rPr>
-      </w:pPr>
-      <w:r>
-        <w:rPr>
-          <w:rFonts w:ascii="Calibri" w:eastAsia="Calibri" w:hAnsi="Calibri" w:cs="Calibri"/>
-        </w:rPr>
-        <w:t>Check UC forudsætninger</w:t>
-      </w:r>
-      <w:bookmarkStart w:id="0" w:name="_GoBack"/>
-      <w:bookmarkEnd w:id="0"/>
-    </w:p>
-    <w:p>
-      <w:pPr>
-        <w:pStyle w:val="Body"/>
-        <w:tabs>
-          <w:tab w:val="left" w:pos="1304"/>
-          <w:tab w:val="left" w:pos="2608"/>
-          <w:tab w:val="left" w:pos="3912"/>
-          <w:tab w:val="left" w:pos="5216"/>
-          <w:tab w:val="left" w:pos="6520"/>
-          <w:tab w:val="left" w:pos="7824"/>
-          <w:tab w:val="left" w:pos="9128"/>
-        </w:tabs>
-        <w:spacing w:line="259" w:lineRule="auto"/>
-        <w:rPr>
-          <w:rFonts w:ascii="Calibri" w:eastAsia="Calibri" w:hAnsi="Calibri" w:cs="Calibri"/>
-          <w:u w:color="000000"/>
-        </w:rPr>
-      </w:pPr>
-    </w:p>
-    <w:p>
-      <w:pPr>
-        <w:pStyle w:val="Heading2"/>
-        <w:keepLines/>
-        <w:tabs>
-          <w:tab w:val="left" w:pos="1304"/>
-          <w:tab w:val="left" w:pos="2608"/>
-          <w:tab w:val="left" w:pos="3912"/>
-          <w:tab w:val="left" w:pos="5216"/>
-          <w:tab w:val="left" w:pos="6520"/>
-          <w:tab w:val="left" w:pos="7824"/>
-          <w:tab w:val="left" w:pos="9128"/>
-        </w:tabs>
-        <w:spacing w:before="40" w:line="259" w:lineRule="auto"/>
-        <w:rPr>
-          <w:rFonts w:ascii="Calibri Light" w:eastAsia="Calibri Light" w:hAnsi="Calibri Light" w:cs="Calibri Light"/>
-          <w:b w:val="0"/>
-          <w:bCs w:val="0"/>
-          <w:color w:val="2E74B5"/>
-          <w:sz w:val="26"/>
-          <w:szCs w:val="26"/>
-          <w:u w:color="2E74B5"/>
-        </w:rPr>
-      </w:pPr>
-      <w:r>
-        <w:rPr>
-          <w:rFonts w:ascii="Calibri Light" w:eastAsia="Calibri Light" w:hAnsi="Calibri Light" w:cs="Calibri Light"/>
-          <w:b w:val="0"/>
-          <w:bCs w:val="0"/>
-          <w:color w:val="2E74B5"/>
-          <w:sz w:val="26"/>
-          <w:szCs w:val="26"/>
-          <w:u w:color="2E74B5"/>
-        </w:rPr>
-        <w:t>Slutbetingelser</w:t>
-      </w:r>
-    </w:p>
-    <w:p>
-      <w:pPr>
-        <w:pStyle w:val="Body"/>
-        <w:tabs>
-          <w:tab w:val="left" w:pos="1304"/>
-          <w:tab w:val="left" w:pos="2608"/>
-          <w:tab w:val="left" w:pos="3912"/>
-          <w:tab w:val="left" w:pos="5216"/>
-          <w:tab w:val="left" w:pos="6520"/>
-          <w:tab w:val="left" w:pos="7824"/>
-          <w:tab w:val="left" w:pos="9128"/>
-        </w:tabs>
-        <w:spacing w:line="259" w:lineRule="auto"/>
-        <w:rPr>
-          <w:rFonts w:ascii="Calibri" w:eastAsia="Calibri" w:hAnsi="Calibri" w:cs="Calibri"/>
-          <w:u w:color="000000"/>
-        </w:rPr>
-      </w:pPr>
-      <w:r>
-        <w:rPr>
-          <w:rFonts w:ascii="Calibri" w:eastAsia="Calibri" w:hAnsi="Calibri" w:cs="Calibri"/>
-          <w:u w:color="000000"/>
-        </w:rPr>
-        <w:t>Check UC Slutbetingelser</w:t>
-      </w:r>
-    </w:p>
     <w:sectPr>
-      <w:headerReference w:type="default" r:id="rId4"/>
-      <w:footerReference w:type="default" r:id="rId5"/>
+      <w:headerReference w:type="default" r:id="rId6"/>
+      <w:footerReference w:type="default" r:id="rId7"/>
       <w:pgSz w:w="11906" w:h="16838"/>
       <w:pgMar w:top="1134" w:right="1134" w:bottom="1134" w:left="1134" w:header="709" w:footer="850" w:gutter="0"/>
       <w:cols w:space="708"/>
@@ -1238,10 +1915,48 @@
 </w:document>
 </file>
 
+<file path=word/endnotes.xml><?xml version="1.0" encoding="utf-8"?>
+<w:endnotes xmlns:wpc="http://schemas.microsoft.com/office/word/2010/wordprocessingCanvas" xmlns:cx="http://schemas.microsoft.com/office/drawing/2014/chartex" xmlns:cx1="http://schemas.microsoft.com/office/drawing/2015/9/8/chartex" xmlns:mc="http://schemas.openxmlformats.org/markup-compatibility/2006" xmlns:o="urn:schemas-microsoft-com:office:office" xmlns:r="http://schemas.openxmlformats.org/officeDocument/2006/relationships" xmlns:m="http://schemas.openxmlformats.org/officeDocument/2006/math" xmlns:v="urn:schemas-microsoft-com:vml" xmlns:wp14="http://schemas.microsoft.com/office/word/2010/wordprocessingDrawing" xmlns:wp="http://schemas.openxmlformats.org/drawingml/2006/wordprocessingDrawing" xmlns:w10="urn:schemas-microsoft-com:office:word" xmlns:w="http://schemas.openxmlformats.org/wordprocessingml/2006/main" xmlns:w14="http://schemas.microsoft.com/office/word/2010/wordml" xmlns:w15="http://schemas.microsoft.com/office/word/2012/wordml" xmlns:w16se="http://schemas.microsoft.com/office/word/2015/wordml/symex" xmlns:wpg="http://schemas.microsoft.com/office/word/2010/wordprocessingGroup" xmlns:wpi="http://schemas.microsoft.com/office/word/2010/wordprocessingInk" xmlns:wne="http://schemas.microsoft.com/office/word/2006/wordml" xmlns:wps="http://schemas.microsoft.com/office/word/2010/wordprocessingShape" mc:Ignorable="w14 w15 w16se wp14">
+  <w:endnote w:type="separator" w:id="-1">
+    <w:p>
+      <w:r>
+        <w:separator/>
+      </w:r>
+    </w:p>
+  </w:endnote>
+  <w:endnote w:type="continuationSeparator" w:id="0">
+    <w:p>
+      <w:r>
+        <w:continuationSeparator/>
+      </w:r>
+    </w:p>
+  </w:endnote>
+</w:endnotes>
+</file>
+
 <file path=word/footer1.xml><?xml version="1.0" encoding="utf-8"?>
 <w:ftr xmlns:wpc="http://schemas.microsoft.com/office/word/2010/wordprocessingCanvas" xmlns:cx="http://schemas.microsoft.com/office/drawing/2014/chartex" xmlns:cx1="http://schemas.microsoft.com/office/drawing/2015/9/8/chartex" xmlns:mc="http://schemas.openxmlformats.org/markup-compatibility/2006" xmlns:o="urn:schemas-microsoft-com:office:office" xmlns:r="http://schemas.openxmlformats.org/officeDocument/2006/relationships" xmlns:m="http://schemas.openxmlformats.org/officeDocument/2006/math" xmlns:v="urn:schemas-microsoft-com:vml" xmlns:wp14="http://schemas.microsoft.com/office/word/2010/wordprocessingDrawing" xmlns:wp="http://schemas.openxmlformats.org/drawingml/2006/wordprocessingDrawing" xmlns:w10="urn:schemas-microsoft-com:office:word" xmlns:w="http://schemas.openxmlformats.org/wordprocessingml/2006/main" xmlns:w14="http://schemas.microsoft.com/office/word/2010/wordml" xmlns:w15="http://schemas.microsoft.com/office/word/2012/wordml" xmlns:w16se="http://schemas.microsoft.com/office/word/2015/wordml/symex" xmlns:wpg="http://schemas.microsoft.com/office/word/2010/wordprocessingGroup" xmlns:wpi="http://schemas.microsoft.com/office/word/2010/wordprocessingInk" xmlns:wne="http://schemas.microsoft.com/office/word/2006/wordml" xmlns:wps="http://schemas.microsoft.com/office/word/2010/wordprocessingShape" mc:Ignorable="w14 w15 w16se wp14">
   <w:p/>
 </w:ftr>
+</file>
+
+<file path=word/footnotes.xml><?xml version="1.0" encoding="utf-8"?>
+<w:footnotes xmlns:wpc="http://schemas.microsoft.com/office/word/2010/wordprocessingCanvas" xmlns:cx="http://schemas.microsoft.com/office/drawing/2014/chartex" xmlns:cx1="http://schemas.microsoft.com/office/drawing/2015/9/8/chartex" xmlns:mc="http://schemas.openxmlformats.org/markup-compatibility/2006" xmlns:o="urn:schemas-microsoft-com:office:office" xmlns:r="http://schemas.openxmlformats.org/officeDocument/2006/relationships" xmlns:m="http://schemas.openxmlformats.org/officeDocument/2006/math" xmlns:v="urn:schemas-microsoft-com:vml" xmlns:wp14="http://schemas.microsoft.com/office/word/2010/wordprocessingDrawing" xmlns:wp="http://schemas.openxmlformats.org/drawingml/2006/wordprocessingDrawing" xmlns:w10="urn:schemas-microsoft-com:office:word" xmlns:w="http://schemas.openxmlformats.org/wordprocessingml/2006/main" xmlns:w14="http://schemas.microsoft.com/office/word/2010/wordml" xmlns:w15="http://schemas.microsoft.com/office/word/2012/wordml" xmlns:w16se="http://schemas.microsoft.com/office/word/2015/wordml/symex" xmlns:wpg="http://schemas.microsoft.com/office/word/2010/wordprocessingGroup" xmlns:wpi="http://schemas.microsoft.com/office/word/2010/wordprocessingInk" xmlns:wne="http://schemas.microsoft.com/office/word/2006/wordml" xmlns:wps="http://schemas.microsoft.com/office/word/2010/wordprocessingShape" mc:Ignorable="w14 w15 w16se wp14">
+  <w:footnote w:type="separator" w:id="-1">
+    <w:p>
+      <w:r>
+        <w:separator/>
+      </w:r>
+    </w:p>
+  </w:footnote>
+  <w:footnote w:type="continuationSeparator" w:id="0">
+    <w:p>
+      <w:r>
+        <w:continuationSeparator/>
+      </w:r>
+    </w:p>
+  </w:footnote>
+</w:footnotes>
 </file>
 
 <file path=word/header1.xml><?xml version="1.0" encoding="utf-8"?>
@@ -1805,6 +2520,29 @@
       <w:lang w:val="da-DK" w:eastAsia="da-DK"/>
     </w:rPr>
   </w:style>
+  <w:style w:type="table" w:styleId="TableGrid">
+    <w:name w:val="Table Grid"/>
+    <w:basedOn w:val="TableNormal"/>
+    <w:uiPriority w:val="39"/>
+    <w:rsid w:val="00F33C18"/>
+    <w:pPr>
+      <w:spacing w:after="0" w:line="240" w:lineRule="auto"/>
+    </w:pPr>
+    <w:rPr>
+      <w:rFonts w:eastAsiaTheme="minorHAnsi"/>
+      <w:lang w:val="en-GB" w:eastAsia="en-US"/>
+    </w:rPr>
+    <w:tblPr>
+      <w:tblBorders>
+        <w:top w:val="single" w:sz="4" w:space="0" w:color="auto"/>
+        <w:left w:val="single" w:sz="4" w:space="0" w:color="auto"/>
+        <w:bottom w:val="single" w:sz="4" w:space="0" w:color="auto"/>
+        <w:right w:val="single" w:sz="4" w:space="0" w:color="auto"/>
+        <w:insideH w:val="single" w:sz="4" w:space="0" w:color="auto"/>
+        <w:insideV w:val="single" w:sz="4" w:space="0" w:color="auto"/>
+      </w:tblBorders>
+    </w:tblPr>
+  </w:style>
 </w:styles>
 </file>
 

</xml_diff>